<commit_message>
SECOND REVISON CLIENT TECH SPEC
</commit_message>
<xml_diff>
--- a/Documentation/Technical Specification Client.docx
+++ b/Documentation/Technical Specification Client.docx
@@ -256,7 +256,15 @@
           <w:sz w:val="22"/>
           <w:szCs w:val="22"/>
         </w:rPr>
-        <w:t>       </w:t>
+        <w:t xml:space="preserve">     </w:t>
+      </w:r>
+      <w:r>
+        <w:rPr>
+          <w:rStyle w:val="normaltextrun"/>
+          <w:sz w:val="22"/>
+          <w:szCs w:val="22"/>
+        </w:rPr>
+        <w:t>  </w:t>
       </w:r>
       <w:r>
         <w:rPr>
@@ -316,14 +324,6 @@
       </w:r>
       <w:r>
         <w:rPr>
-          <w:rStyle w:val="apple-converted-space"/>
-          <w:sz w:val="22"/>
-          <w:szCs w:val="22"/>
-        </w:rPr>
-        <w:t> </w:t>
-      </w:r>
-      <w:r>
-        <w:rPr>
           <w:rStyle w:val="normaltextrun"/>
           <w:rFonts w:ascii="Calibri" w:hAnsi="Calibri" w:cs="Segoe UI"/>
           <w:sz w:val="22"/>
@@ -415,16 +415,7 @@
           <w:sz w:val="22"/>
           <w:szCs w:val="22"/>
         </w:rPr>
-        <w:t>The system client is designed around the ISEE IGEPv2 DM3C70 industrial processor board,</w:t>
-      </w:r>
-      <w:r>
-        <w:rPr>
-          <w:rStyle w:val="normaltextrun"/>
-          <w:rFonts w:ascii="Calibri" w:hAnsi="Calibri" w:cs="Segoe UI"/>
-          <w:sz w:val="22"/>
-          <w:szCs w:val="22"/>
-        </w:rPr>
-        <w:t xml:space="preserve"> [1] </w:t>
+        <w:t>The system client is designed around the ISEE IGEPv2 DM3C70 industrial processor board, [1] </w:t>
       </w:r>
       <w:r>
         <w:rPr>
@@ -442,25 +433,43 @@
           <w:sz w:val="22"/>
           <w:szCs w:val="22"/>
         </w:rPr>
-        <w:t xml:space="preserve"> by minimal Linux-based distribution, with a Linux Kernel, firmware. [</w:t>
-      </w:r>
-      <w:r>
-        <w:rPr>
-          <w:rStyle w:val="normaltextrun"/>
-          <w:rFonts w:ascii="Calibri" w:hAnsi="Calibri" w:cs="Segoe UI"/>
-          <w:sz w:val="22"/>
-          <w:szCs w:val="22"/>
-        </w:rPr>
-        <w:t>2</w:t>
-      </w:r>
-      <w:r>
-        <w:rPr>
-          <w:rStyle w:val="normaltextrun"/>
-          <w:rFonts w:ascii="Calibri" w:hAnsi="Calibri" w:cs="Segoe UI"/>
-          <w:sz w:val="22"/>
-          <w:szCs w:val="22"/>
-        </w:rPr>
-        <w:t>]  The board houses a TIDM 3730 processor with a Cortex A8 CPU clocked at 1GHz, 512Mb of DDR RAM as well as 512Mb of NAND flash memory storage.  The board provides USB (USB 2.0 Type A), Serial (UART), Audio (Stereo</w:t>
+        <w:t xml:space="preserve"> by minimal Linux-based distribution</w:t>
+      </w:r>
+      <w:r>
+        <w:rPr>
+          <w:rStyle w:val="normaltextrun"/>
+          <w:rFonts w:ascii="Calibri" w:hAnsi="Calibri" w:cs="Segoe UI"/>
+          <w:sz w:val="22"/>
+          <w:szCs w:val="22"/>
+        </w:rPr>
+        <w:t xml:space="preserve"> ‘Linaro’</w:t>
+      </w:r>
+      <w:r>
+        <w:rPr>
+          <w:rStyle w:val="normaltextrun"/>
+          <w:rFonts w:ascii="Calibri" w:hAnsi="Calibri" w:cs="Segoe UI"/>
+          <w:sz w:val="22"/>
+          <w:szCs w:val="22"/>
+        </w:rPr>
+        <w:t xml:space="preserve"> [2]</w:t>
+      </w:r>
+      <w:r>
+        <w:rPr>
+          <w:rStyle w:val="normaltextrun"/>
+          <w:rFonts w:ascii="Calibri" w:hAnsi="Calibri" w:cs="Segoe UI"/>
+          <w:sz w:val="22"/>
+          <w:szCs w:val="22"/>
+        </w:rPr>
+        <w:t>.</w:t>
+      </w:r>
+      <w:r>
+        <w:rPr>
+          <w:rStyle w:val="normaltextrun"/>
+          <w:rFonts w:ascii="Calibri" w:hAnsi="Calibri" w:cs="Segoe UI"/>
+          <w:sz w:val="22"/>
+          <w:szCs w:val="22"/>
+        </w:rPr>
+        <w:t>  The board houses a TIDM 3730 processor with a Cortex A8 CPU clocked at 1GHz, 512Mb of DDR RAM as well as 512Mb of NAND flash memory storage.  The board provides USB (USB 2.0 Type A), Serial (UART), Audio (Stereo</w:t>
       </w:r>
       <w:r>
         <w:rPr>
@@ -471,7 +480,6 @@
         </w:rPr>
         <w:t> </w:t>
       </w:r>
-      <w:proofErr w:type="spellStart"/>
       <w:r>
         <w:rPr>
           <w:rStyle w:val="spellingerror"/>
@@ -481,7 +489,6 @@
         </w:rPr>
         <w:t>Minijack</w:t>
       </w:r>
-      <w:proofErr w:type="spellEnd"/>
       <w:r>
         <w:rPr>
           <w:rStyle w:val="normaltextrun"/>
@@ -500,7 +507,6 @@
         </w:rPr>
         <w:t> </w:t>
       </w:r>
-      <w:proofErr w:type="spellStart"/>
       <w:r>
         <w:rPr>
           <w:rStyle w:val="spellingerror"/>
@@ -510,33 +516,14 @@
         </w:rPr>
         <w:t>WiFi</w:t>
       </w:r>
-      <w:proofErr w:type="spellEnd"/>
-      <w:r>
-        <w:rPr>
-          <w:rStyle w:val="normaltextrun"/>
-          <w:rFonts w:ascii="Calibri" w:hAnsi="Calibri" w:cs="Segoe UI"/>
-          <w:sz w:val="22"/>
-          <w:szCs w:val="22"/>
-        </w:rPr>
-        <w:t>) peripherals.</w:t>
-      </w:r>
-      <w:r>
-        <w:rPr>
-          <w:rStyle w:val="normaltextrun"/>
-          <w:rFonts w:ascii="Calibri" w:hAnsi="Calibri" w:cs="Segoe UI"/>
-          <w:sz w:val="22"/>
-          <w:szCs w:val="22"/>
-        </w:rPr>
-        <w:t xml:space="preserve"> [1]</w:t>
-      </w:r>
-      <w:r>
-        <w:rPr>
-          <w:rStyle w:val="normaltextrun"/>
-          <w:rFonts w:ascii="Calibri" w:hAnsi="Calibri" w:cs="Segoe UI"/>
-          <w:sz w:val="22"/>
-          <w:szCs w:val="22"/>
-        </w:rPr>
-        <w:t> </w:t>
+      <w:r>
+        <w:rPr>
+          <w:rStyle w:val="normaltextrun"/>
+          <w:rFonts w:ascii="Calibri" w:hAnsi="Calibri" w:cs="Segoe UI"/>
+          <w:sz w:val="22"/>
+          <w:szCs w:val="22"/>
+        </w:rPr>
+        <w:t>) peripherals. [1] </w:t>
       </w:r>
       <w:r>
         <w:rPr>
@@ -662,7 +649,7 @@
           <w:sz w:val="22"/>
           <w:szCs w:val="22"/>
         </w:rPr>
-        <w:t>Individual units each require a four digit login pin, which is provided by the Kiosk. The login request is made by entering the pin via a provided keypad peripheral; for which the device drivers are written in C. The drivers operate as firmware, as such are not entirely adaptable on the fly; the device will function correctly assuming that a pin is no longer than four digits. The keypad communicates with the IGEPv2 via Serial-USB, which is facilitated by the BMCM USB-PIO Digital I/O Interface. [</w:t>
+        <w:t>Individual units each require a four digit login pin, which is provided by the Kiosk. The login request is made by entering the pin via a provided keypad peripheral; for which the device drivers are written in C. The keypad communicates with the IGEPv2 via Serial-USB, which is facilitated by the BMCM USB-PIO Digital I/O Interface. [</w:t>
       </w:r>
       <w:r>
         <w:rPr>
@@ -742,6 +729,20 @@
         <w:spacing w:before="0" w:beforeAutospacing="0" w:after="0" w:afterAutospacing="0" w:line="360" w:lineRule="auto"/>
         <w:textAlignment w:val="baseline"/>
         <w:rPr>
+          <w:rStyle w:val="normaltextrun"/>
+          <w:rFonts w:ascii="Cambria" w:hAnsi="Cambria" w:cs="Segoe UI"/>
+          <w:color w:val="365F91"/>
+          <w:sz w:val="32"/>
+          <w:szCs w:val="32"/>
+        </w:rPr>
+      </w:pPr>
+    </w:p>
+    <w:p>
+      <w:pPr>
+        <w:pStyle w:val="paragraph"/>
+        <w:spacing w:before="0" w:beforeAutospacing="0" w:after="0" w:afterAutospacing="0" w:line="360" w:lineRule="auto"/>
+        <w:textAlignment w:val="baseline"/>
+        <w:rPr>
           <w:rFonts w:ascii="Cambria" w:hAnsi="Cambria" w:cs="Segoe UI"/>
           <w:color w:val="365F91"/>
           <w:sz w:val="12"/>
@@ -910,7 +911,6 @@
         </w:rPr>
         <w:t> </w:t>
       </w:r>
-      <w:proofErr w:type="spellStart"/>
       <w:r>
         <w:rPr>
           <w:rStyle w:val="spellingerror"/>
@@ -920,26 +920,14 @@
         </w:rPr>
         <w:t>GStreamer</w:t>
       </w:r>
-      <w:proofErr w:type="spellEnd"/>
-      <w:proofErr w:type="gramStart"/>
-      <w:r>
-        <w:rPr>
-          <w:rStyle w:val="normaltextrun"/>
-          <w:rFonts w:ascii="Calibri" w:hAnsi="Calibri" w:cs="Segoe UI"/>
-          <w:sz w:val="22"/>
-          <w:szCs w:val="22"/>
-        </w:rPr>
-        <w:t>  v1.2.3</w:t>
-      </w:r>
-      <w:proofErr w:type="gramEnd"/>
-      <w:r>
-        <w:rPr>
-          <w:rStyle w:val="normaltextrun"/>
-          <w:rFonts w:ascii="Calibri" w:hAnsi="Calibri" w:cs="Segoe UI"/>
-          <w:sz w:val="22"/>
-          <w:szCs w:val="22"/>
-        </w:rPr>
-        <w:t xml:space="preserve"> pipeline, [</w:t>
+      <w:r>
+        <w:rPr>
+          <w:rStyle w:val="normaltextrun"/>
+          <w:rFonts w:ascii="Calibri" w:hAnsi="Calibri" w:cs="Segoe UI"/>
+          <w:sz w:val="22"/>
+          <w:szCs w:val="22"/>
+        </w:rPr>
+        <w:t>  v1.2.3 pipeline, [</w:t>
       </w:r>
       <w:r>
         <w:rPr>
@@ -968,7 +956,6 @@
         </w:rPr>
         <w:t> </w:t>
       </w:r>
-      <w:proofErr w:type="spellStart"/>
       <w:r>
         <w:rPr>
           <w:rStyle w:val="spellingerror"/>
@@ -978,7 +965,6 @@
         </w:rPr>
         <w:t>GStreamer</w:t>
       </w:r>
-      <w:proofErr w:type="spellEnd"/>
       <w:r>
         <w:rPr>
           <w:rStyle w:val="normaltextrun"/>
@@ -1048,7 +1034,27 @@
           <w:sz w:val="32"/>
           <w:szCs w:val="32"/>
         </w:rPr>
-        <w:t>Client Control – Graphical User Interface:</w:t>
+        <w:t xml:space="preserve">Client Control – </w:t>
+      </w:r>
+      <w:r>
+        <w:rPr>
+          <w:rStyle w:val="normaltextrun"/>
+          <w:rFonts w:ascii="Cambria" w:hAnsi="Cambria" w:cs="Segoe UI"/>
+          <w:color w:val="365F91"/>
+          <w:sz w:val="32"/>
+          <w:szCs w:val="32"/>
+        </w:rPr>
+        <w:t>LCD</w:t>
+      </w:r>
+      <w:r>
+        <w:rPr>
+          <w:rStyle w:val="normaltextrun"/>
+          <w:rFonts w:ascii="Cambria" w:hAnsi="Cambria" w:cs="Segoe UI"/>
+          <w:color w:val="365F91"/>
+          <w:sz w:val="32"/>
+          <w:szCs w:val="32"/>
+        </w:rPr>
+        <w:t>:</w:t>
       </w:r>
       <w:r>
         <w:rPr>
@@ -1090,7 +1096,6 @@
         </w:rPr>
         <w:t> </w:t>
       </w:r>
-      <w:proofErr w:type="spellStart"/>
       <w:r>
         <w:rPr>
           <w:rStyle w:val="spellingerror"/>
@@ -1100,7 +1105,6 @@
         </w:rPr>
         <w:t>SerLCD</w:t>
       </w:r>
-      <w:proofErr w:type="spellEnd"/>
       <w:r>
         <w:rPr>
           <w:rStyle w:val="apple-converted-space"/>
@@ -1135,7 +1139,61 @@
           <w:sz w:val="22"/>
           <w:szCs w:val="22"/>
         </w:rPr>
-        <w:t>] peripheral provides the user with a direct Graphical User Interface (GUI) with which they can control the client. The UI provides the following features:</w:t>
+        <w:t>] peripheral provides the user with a d</w:t>
+      </w:r>
+      <w:r>
+        <w:rPr>
+          <w:rStyle w:val="normaltextrun"/>
+          <w:rFonts w:ascii="Calibri" w:hAnsi="Calibri" w:cs="Segoe UI"/>
+          <w:sz w:val="22"/>
+          <w:szCs w:val="22"/>
+        </w:rPr>
+        <w:t>irect interface</w:t>
+      </w:r>
+      <w:r>
+        <w:rPr>
+          <w:rStyle w:val="normaltextrun"/>
+          <w:rFonts w:ascii="Calibri" w:hAnsi="Calibri" w:cs="Segoe UI"/>
+          <w:sz w:val="22"/>
+          <w:szCs w:val="22"/>
+        </w:rPr>
+        <w:t xml:space="preserve"> with which they can control the client. The </w:t>
+      </w:r>
+      <w:r>
+        <w:rPr>
+          <w:rStyle w:val="normaltextrun"/>
+          <w:rFonts w:ascii="Calibri" w:hAnsi="Calibri" w:cs="Segoe UI"/>
+          <w:sz w:val="22"/>
+          <w:szCs w:val="22"/>
+        </w:rPr>
+        <w:t>LCD</w:t>
+      </w:r>
+      <w:r>
+        <w:rPr>
+          <w:rStyle w:val="normaltextrun"/>
+          <w:rFonts w:ascii="Calibri" w:hAnsi="Calibri" w:cs="Segoe UI"/>
+          <w:sz w:val="22"/>
+          <w:szCs w:val="22"/>
+        </w:rPr>
+        <w:t xml:space="preserve"> provides the following </w:t>
+      </w:r>
+      <w:r>
+        <w:rPr>
+          <w:rStyle w:val="normaltextrun"/>
+          <w:rFonts w:ascii="Calibri" w:hAnsi="Calibri" w:cs="Segoe UI"/>
+          <w:sz w:val="22"/>
+          <w:szCs w:val="22"/>
+        </w:rPr>
+        <w:t>information</w:t>
+      </w:r>
+      <w:r>
+        <w:rPr>
+          <w:rStyle w:val="normaltextrun"/>
+          <w:rFonts w:ascii="Calibri" w:hAnsi="Calibri" w:cs="Segoe UI"/>
+          <w:sz w:val="22"/>
+          <w:szCs w:val="22"/>
+        </w:rPr>
+        <w:t>:</w:t>
       </w:r>
       <w:r>
         <w:rPr>
@@ -1268,49 +1326,6 @@
           <w:szCs w:val="12"/>
         </w:rPr>
       </w:pPr>
-      <w:r>
-        <w:rPr>
-          <w:rStyle w:val="normaltextrun"/>
-          <w:rFonts w:ascii="Symbol" w:hAnsi="Symbol" w:cs="Segoe UI"/>
-          <w:sz w:val="22"/>
-          <w:szCs w:val="22"/>
-        </w:rPr>
-        <w:t></w:t>
-      </w:r>
-      <w:r>
-        <w:rPr>
-          <w:rStyle w:val="normaltextrun"/>
-          <w:sz w:val="22"/>
-          <w:szCs w:val="22"/>
-        </w:rPr>
-        <w:t>        </w:t>
-      </w:r>
-      <w:r>
-        <w:rPr>
-          <w:rStyle w:val="apple-converted-space"/>
-          <w:sz w:val="22"/>
-          <w:szCs w:val="22"/>
-        </w:rPr>
-        <w:t> </w:t>
-      </w:r>
-      <w:r>
-        <w:rPr>
-          <w:rStyle w:val="normaltextrun"/>
-          <w:rFonts w:ascii="Calibri" w:hAnsi="Calibri" w:cs="Segoe UI"/>
-          <w:sz w:val="22"/>
-          <w:szCs w:val="22"/>
-        </w:rPr>
-        <w:t>Language selection</w:t>
-      </w:r>
-      <w:r>
-        <w:rPr>
-          <w:rStyle w:val="eop"/>
-          <w:rFonts w:ascii="Calibri" w:hAnsi="Calibri" w:cs="Segoe UI"/>
-          <w:sz w:val="22"/>
-          <w:szCs w:val="22"/>
-        </w:rPr>
-        <w:t> </w:t>
-      </w:r>
     </w:p>
     <w:p>
       <w:pPr>
@@ -1326,51 +1341,187 @@
       <w:r>
         <w:rPr>
           <w:rStyle w:val="normaltextrun"/>
-          <w:rFonts w:ascii="Symbol" w:hAnsi="Symbol" w:cs="Segoe UI"/>
-          <w:sz w:val="22"/>
-          <w:szCs w:val="22"/>
-        </w:rPr>
-        <w:t></w:t>
-      </w:r>
-      <w:r>
-        <w:rPr>
-          <w:rStyle w:val="normaltextrun"/>
-          <w:sz w:val="22"/>
-          <w:szCs w:val="22"/>
-        </w:rPr>
-        <w:t>        </w:t>
+          <w:rFonts w:ascii="Calibri" w:hAnsi="Calibri" w:cs="Segoe UI"/>
+          <w:sz w:val="22"/>
+          <w:szCs w:val="22"/>
+        </w:rPr>
+        <w:t>Drivers for the device are written in C++ on the</w:t>
       </w:r>
       <w:r>
         <w:rPr>
           <w:rStyle w:val="apple-converted-space"/>
-          <w:sz w:val="22"/>
-          <w:szCs w:val="22"/>
-        </w:rPr>
-        <w:t> </w:t>
-      </w:r>
-      <w:r>
-        <w:rPr>
-          <w:rStyle w:val="normaltextrun"/>
-          <w:rFonts w:ascii="Calibri" w:hAnsi="Calibri" w:cs="Segoe UI"/>
-          <w:sz w:val="22"/>
-          <w:szCs w:val="22"/>
-        </w:rPr>
-        <w:t>“Skill Level” selection</w:t>
-      </w:r>
-      <w:r>
-        <w:rPr>
-          <w:rStyle w:val="eop"/>
-          <w:rFonts w:ascii="Calibri" w:hAnsi="Calibri" w:cs="Segoe UI"/>
-          <w:sz w:val="22"/>
-          <w:szCs w:val="22"/>
-        </w:rPr>
-        <w:t> </w:t>
-      </w:r>
-    </w:p>
-    <w:p>
-      <w:pPr>
-        <w:pStyle w:val="paragraph"/>
-        <w:spacing w:before="0" w:beforeAutospacing="0" w:after="0" w:afterAutospacing="0" w:line="360" w:lineRule="auto"/>
+          <w:rFonts w:ascii="Calibri" w:hAnsi="Calibri" w:cs="Segoe UI"/>
+          <w:sz w:val="22"/>
+          <w:szCs w:val="22"/>
+        </w:rPr>
+        <w:t> </w:t>
+      </w:r>
+      <w:r>
+        <w:rPr>
+          <w:rStyle w:val="spellingerror"/>
+          <w:rFonts w:ascii="Calibri" w:hAnsi="Calibri" w:cs="Segoe UI"/>
+          <w:sz w:val="22"/>
+          <w:szCs w:val="22"/>
+        </w:rPr>
+        <w:t>Qt</w:t>
+      </w:r>
+      <w:r>
+        <w:rPr>
+          <w:rStyle w:val="apple-converted-space"/>
+          <w:rFonts w:ascii="Calibri" w:hAnsi="Calibri" w:cs="Segoe UI"/>
+          <w:sz w:val="22"/>
+          <w:szCs w:val="22"/>
+        </w:rPr>
+        <w:t> </w:t>
+      </w:r>
+      <w:r>
+        <w:rPr>
+          <w:rStyle w:val="normaltextrun"/>
+          <w:rFonts w:ascii="Calibri" w:hAnsi="Calibri" w:cs="Segoe UI"/>
+          <w:sz w:val="22"/>
+          <w:szCs w:val="22"/>
+        </w:rPr>
+        <w:t>cross platform application framework, Integrated Design Environment. [</w:t>
+      </w:r>
+      <w:r>
+        <w:rPr>
+          <w:rStyle w:val="normaltextrun"/>
+          <w:rFonts w:ascii="Calibri" w:hAnsi="Calibri" w:cs="Segoe UI"/>
+          <w:sz w:val="22"/>
+          <w:szCs w:val="22"/>
+        </w:rPr>
+        <w:t>7</w:t>
+      </w:r>
+      <w:r>
+        <w:rPr>
+          <w:rStyle w:val="normaltextrun"/>
+          <w:rFonts w:ascii="Calibri" w:hAnsi="Calibri" w:cs="Segoe UI"/>
+          <w:sz w:val="22"/>
+          <w:szCs w:val="22"/>
+        </w:rPr>
+        <w:t xml:space="preserve">] The </w:t>
+      </w:r>
+      <w:r>
+        <w:rPr>
+          <w:rStyle w:val="normaltextrun"/>
+          <w:rFonts w:ascii="Calibri" w:hAnsi="Calibri" w:cs="Segoe UI"/>
+          <w:sz w:val="22"/>
+          <w:szCs w:val="22"/>
+        </w:rPr>
+        <w:t>code is written in C++ along with the rest of the client code.</w:t>
+      </w:r>
+      <w:r>
+        <w:rPr>
+          <w:rStyle w:val="normaltextrun"/>
+          <w:rFonts w:ascii="Calibri" w:hAnsi="Calibri" w:cs="Segoe UI"/>
+          <w:sz w:val="22"/>
+          <w:szCs w:val="22"/>
+        </w:rPr>
+        <w:t>The display is a 16x2 LCD, is serial enabled (UART) and is capable of displaying characters and numbers; making it much more useful in providing users information than the 7-segment displays also featured on the client. The LCD possesses dimensions of</w:t>
+      </w:r>
+      <w:r>
+        <w:rPr>
+          <w:rStyle w:val="apple-converted-space"/>
+          <w:rFonts w:ascii="Calibri" w:hAnsi="Calibri" w:cs="Segoe UI"/>
+          <w:sz w:val="22"/>
+          <w:szCs w:val="22"/>
+        </w:rPr>
+        <w:t> </w:t>
+      </w:r>
+      <w:r>
+        <w:rPr>
+          <w:rStyle w:val="normaltextrun"/>
+          <w:rFonts w:ascii="Helvetica" w:hAnsi="Helvetica" w:cs="Segoe UI"/>
+          <w:color w:val="333333"/>
+          <w:sz w:val="22"/>
+          <w:szCs w:val="22"/>
+        </w:rPr>
+        <w:t>71.4x26.4mm</w:t>
+      </w:r>
+      <w:r>
+        <w:rPr>
+          <w:rStyle w:val="normaltextrun"/>
+          <w:rFonts w:ascii="Calibri" w:hAnsi="Calibri" w:cs="Segoe UI"/>
+          <w:sz w:val="22"/>
+          <w:szCs w:val="22"/>
+        </w:rPr>
+        <w:t>, upon which 16 characters per line, across two lines, of characters can be displayed.</w:t>
+      </w:r>
+      <w:r>
+        <w:rPr>
+          <w:rStyle w:val="eop"/>
+          <w:rFonts w:ascii="Calibri" w:hAnsi="Calibri" w:cs="Segoe UI"/>
+          <w:sz w:val="22"/>
+          <w:szCs w:val="22"/>
+        </w:rPr>
+        <w:t> </w:t>
+      </w:r>
+    </w:p>
+    <w:p>
+      <w:pPr>
+        <w:pStyle w:val="paragraph"/>
+        <w:spacing w:before="0" w:beforeAutospacing="0" w:after="0" w:afterAutospacing="0"/>
+        <w:textAlignment w:val="baseline"/>
+        <w:rPr>
+          <w:rStyle w:val="eop"/>
+          <w:rFonts w:ascii="Calibri" w:hAnsi="Calibri" w:cs="Segoe UI"/>
+          <w:sz w:val="22"/>
+          <w:szCs w:val="22"/>
+        </w:rPr>
+      </w:pPr>
+      <w:r>
+        <w:rPr>
+          <w:rStyle w:val="eop"/>
+          <w:rFonts w:ascii="Calibri" w:hAnsi="Calibri" w:cs="Segoe UI"/>
+          <w:sz w:val="22"/>
+          <w:szCs w:val="22"/>
+        </w:rPr>
+        <w:t> </w:t>
+      </w:r>
+    </w:p>
+    <w:p>
+      <w:pPr>
+        <w:pStyle w:val="paragraph"/>
+        <w:spacing w:before="0" w:beforeAutospacing="0" w:after="0" w:afterAutospacing="0"/>
+        <w:textAlignment w:val="baseline"/>
+        <w:rPr>
+          <w:rStyle w:val="eop"/>
+          <w:rFonts w:ascii="Calibri" w:hAnsi="Calibri" w:cs="Segoe UI"/>
+          <w:sz w:val="22"/>
+          <w:szCs w:val="22"/>
+        </w:rPr>
+      </w:pPr>
+    </w:p>
+    <w:p>
+      <w:pPr>
+        <w:pStyle w:val="paragraph"/>
+        <w:spacing w:before="0" w:beforeAutospacing="0" w:after="0" w:afterAutospacing="0"/>
+        <w:textAlignment w:val="baseline"/>
+        <w:rPr>
+          <w:rStyle w:val="eop"/>
+          <w:rFonts w:ascii="Calibri" w:hAnsi="Calibri" w:cs="Segoe UI"/>
+          <w:sz w:val="22"/>
+          <w:szCs w:val="22"/>
+        </w:rPr>
+      </w:pPr>
+    </w:p>
+    <w:p>
+      <w:pPr>
+        <w:pStyle w:val="paragraph"/>
+        <w:spacing w:before="0" w:beforeAutospacing="0" w:after="0" w:afterAutospacing="0"/>
+        <w:textAlignment w:val="baseline"/>
+        <w:rPr>
+          <w:rStyle w:val="eop"/>
+          <w:rFonts w:ascii="Calibri" w:hAnsi="Calibri" w:cs="Segoe UI"/>
+          <w:sz w:val="22"/>
+          <w:szCs w:val="22"/>
+        </w:rPr>
+      </w:pPr>
+    </w:p>
+    <w:p>
+      <w:pPr>
+        <w:pStyle w:val="paragraph"/>
+        <w:spacing w:before="0" w:beforeAutospacing="0" w:after="0" w:afterAutospacing="0"/>
         <w:textAlignment w:val="baseline"/>
         <w:rPr>
           <w:rFonts w:ascii="Segoe UI" w:hAnsi="Segoe UI" w:cs="Segoe UI"/>
@@ -1378,146 +1529,6 @@
           <w:szCs w:val="12"/>
         </w:rPr>
       </w:pPr>
-      <w:r>
-        <w:rPr>
-          <w:rStyle w:val="normaltextrun"/>
-          <w:rFonts w:ascii="Calibri" w:hAnsi="Calibri" w:cs="Segoe UI"/>
-          <w:sz w:val="22"/>
-          <w:szCs w:val="22"/>
-        </w:rPr>
-        <w:t>Drivers for the device are written in C++ on the</w:t>
-      </w:r>
-      <w:r>
-        <w:rPr>
-          <w:rStyle w:val="apple-converted-space"/>
-          <w:rFonts w:ascii="Calibri" w:hAnsi="Calibri" w:cs="Segoe UI"/>
-          <w:sz w:val="22"/>
-          <w:szCs w:val="22"/>
-        </w:rPr>
-        <w:t> </w:t>
-      </w:r>
-      <w:proofErr w:type="spellStart"/>
-      <w:r>
-        <w:rPr>
-          <w:rStyle w:val="spellingerror"/>
-          <w:rFonts w:ascii="Calibri" w:hAnsi="Calibri" w:cs="Segoe UI"/>
-          <w:sz w:val="22"/>
-          <w:szCs w:val="22"/>
-        </w:rPr>
-        <w:t>Qt</w:t>
-      </w:r>
-      <w:proofErr w:type="spellEnd"/>
-      <w:r>
-        <w:rPr>
-          <w:rStyle w:val="apple-converted-space"/>
-          <w:rFonts w:ascii="Calibri" w:hAnsi="Calibri" w:cs="Segoe UI"/>
-          <w:sz w:val="22"/>
-          <w:szCs w:val="22"/>
-        </w:rPr>
-        <w:t> </w:t>
-      </w:r>
-      <w:r>
-        <w:rPr>
-          <w:rStyle w:val="normaltextrun"/>
-          <w:rFonts w:ascii="Calibri" w:hAnsi="Calibri" w:cs="Segoe UI"/>
-          <w:sz w:val="22"/>
-          <w:szCs w:val="22"/>
-        </w:rPr>
-        <w:t>cross platform application framework, Integrated Design Environment. [</w:t>
-      </w:r>
-      <w:r>
-        <w:rPr>
-          <w:rStyle w:val="normaltextrun"/>
-          <w:rFonts w:ascii="Calibri" w:hAnsi="Calibri" w:cs="Segoe UI"/>
-          <w:sz w:val="22"/>
-          <w:szCs w:val="22"/>
-        </w:rPr>
-        <w:t>7</w:t>
-      </w:r>
-      <w:r>
-        <w:rPr>
-          <w:rStyle w:val="normaltextrun"/>
-          <w:rFonts w:ascii="Calibri" w:hAnsi="Calibri" w:cs="Segoe UI"/>
-          <w:sz w:val="22"/>
-          <w:szCs w:val="22"/>
-        </w:rPr>
-        <w:t>] The decision to create a real-time system in</w:t>
-      </w:r>
-      <w:r>
-        <w:rPr>
-          <w:rStyle w:val="apple-converted-space"/>
-          <w:rFonts w:ascii="Calibri" w:hAnsi="Calibri" w:cs="Segoe UI"/>
-          <w:sz w:val="22"/>
-          <w:szCs w:val="22"/>
-        </w:rPr>
-        <w:t> </w:t>
-      </w:r>
-      <w:proofErr w:type="spellStart"/>
-      <w:r>
-        <w:rPr>
-          <w:rStyle w:val="spellingerror"/>
-          <w:rFonts w:ascii="Calibri" w:hAnsi="Calibri" w:cs="Segoe UI"/>
-          <w:sz w:val="22"/>
-          <w:szCs w:val="22"/>
-        </w:rPr>
-        <w:t>Qt</w:t>
-      </w:r>
-      <w:proofErr w:type="spellEnd"/>
-      <w:r>
-        <w:rPr>
-          <w:rStyle w:val="apple-converted-space"/>
-          <w:rFonts w:ascii="Calibri" w:hAnsi="Calibri" w:cs="Segoe UI"/>
-          <w:sz w:val="22"/>
-          <w:szCs w:val="22"/>
-        </w:rPr>
-        <w:t> </w:t>
-      </w:r>
-      <w:r>
-        <w:rPr>
-          <w:rStyle w:val="normaltextrun"/>
-          <w:rFonts w:ascii="Calibri" w:hAnsi="Calibri" w:cs="Segoe UI"/>
-          <w:sz w:val="22"/>
-          <w:szCs w:val="22"/>
-        </w:rPr>
-        <w:t>(and by proxy C++), as opposed to C or another low-level language, was justified by the IDE being tailored towards GUI creation.  The display is a 16x2 LCD, is serial enabled (UART) and is capable of displaying characters and numbers; making it much more useful in providing users information than the 7-segment displays also featured on the client. The LCD possesses dimensions of</w:t>
-      </w:r>
-      <w:r>
-        <w:rPr>
-          <w:rStyle w:val="apple-converted-space"/>
-          <w:rFonts w:ascii="Calibri" w:hAnsi="Calibri" w:cs="Segoe UI"/>
-          <w:sz w:val="22"/>
-          <w:szCs w:val="22"/>
-        </w:rPr>
-        <w:t> </w:t>
-      </w:r>
-      <w:r>
-        <w:rPr>
-          <w:rStyle w:val="normaltextrun"/>
-          <w:rFonts w:ascii="Helvetica" w:hAnsi="Helvetica" w:cs="Segoe UI"/>
-          <w:color w:val="333333"/>
-          <w:sz w:val="22"/>
-          <w:szCs w:val="22"/>
-        </w:rPr>
-        <w:t>71.4x26.4mm</w:t>
-      </w:r>
-      <w:r>
-        <w:rPr>
-          <w:rStyle w:val="normaltextrun"/>
-          <w:rFonts w:ascii="Calibri" w:hAnsi="Calibri" w:cs="Segoe UI"/>
-          <w:sz w:val="22"/>
-          <w:szCs w:val="22"/>
-        </w:rPr>
-        <w:t>, upon which 16 characters per line, across two lines, of characters can be displayed.</w:t>
-      </w:r>
-      <w:r>
-        <w:rPr>
-          <w:rStyle w:val="eop"/>
-          <w:rFonts w:ascii="Calibri" w:hAnsi="Calibri" w:cs="Segoe UI"/>
-          <w:sz w:val="22"/>
-          <w:szCs w:val="22"/>
-        </w:rPr>
-        <w:t> </w:t>
-      </w:r>
     </w:p>
     <w:p>
       <w:pPr>
@@ -1525,96 +1536,77 @@
         <w:spacing w:before="0" w:beforeAutospacing="0" w:after="0" w:afterAutospacing="0"/>
         <w:textAlignment w:val="baseline"/>
         <w:rPr>
-          <w:rFonts w:ascii="Segoe UI" w:hAnsi="Segoe UI" w:cs="Segoe UI"/>
+          <w:rStyle w:val="normaltextrun"/>
+          <w:rFonts w:ascii="Cambria" w:hAnsi="Cambria" w:cs="Segoe UI"/>
+          <w:color w:val="365F91"/>
+          <w:sz w:val="32"/>
+          <w:szCs w:val="32"/>
+        </w:rPr>
+      </w:pPr>
+    </w:p>
+    <w:p>
+      <w:pPr>
+        <w:pStyle w:val="paragraph"/>
+        <w:spacing w:before="0" w:beforeAutospacing="0" w:after="0" w:afterAutospacing="0"/>
+        <w:textAlignment w:val="baseline"/>
+        <w:rPr>
+          <w:rStyle w:val="normaltextrun"/>
+          <w:rFonts w:ascii="Cambria" w:hAnsi="Cambria" w:cs="Segoe UI"/>
+          <w:color w:val="365F91"/>
+          <w:sz w:val="32"/>
+          <w:szCs w:val="32"/>
+        </w:rPr>
+      </w:pPr>
+      <w:bookmarkStart w:id="0" w:name="_GoBack"/>
+      <w:bookmarkEnd w:id="0"/>
+    </w:p>
+    <w:p>
+      <w:pPr>
+        <w:pStyle w:val="paragraph"/>
+        <w:spacing w:before="0" w:beforeAutospacing="0" w:after="0" w:afterAutospacing="0"/>
+        <w:textAlignment w:val="baseline"/>
+        <w:rPr>
+          <w:rStyle w:val="eop"/>
+          <w:rFonts w:ascii="Cambria" w:hAnsi="Cambria" w:cs="Segoe UI"/>
+          <w:color w:val="365F91"/>
+          <w:sz w:val="32"/>
+          <w:szCs w:val="32"/>
+        </w:rPr>
+      </w:pPr>
+      <w:r>
+        <w:rPr>
+          <w:rStyle w:val="normaltextrun"/>
+          <w:rFonts w:ascii="Cambria" w:hAnsi="Cambria" w:cs="Segoe UI"/>
+          <w:color w:val="365F91"/>
+          <w:sz w:val="32"/>
+          <w:szCs w:val="32"/>
+        </w:rPr>
+        <w:lastRenderedPageBreak/>
+        <w:t>References:</w:t>
+      </w:r>
+      <w:r>
+        <w:rPr>
+          <w:rStyle w:val="eop"/>
+          <w:rFonts w:ascii="Cambria" w:hAnsi="Cambria" w:cs="Segoe UI"/>
+          <w:color w:val="365F91"/>
+          <w:sz w:val="32"/>
+          <w:szCs w:val="32"/>
+        </w:rPr>
+        <w:t> </w:t>
+      </w:r>
+    </w:p>
+    <w:p>
+      <w:pPr>
+        <w:pStyle w:val="paragraph"/>
+        <w:spacing w:before="0" w:beforeAutospacing="0" w:after="0" w:afterAutospacing="0"/>
+        <w:textAlignment w:val="baseline"/>
+        <w:rPr>
+          <w:rFonts w:ascii="Cambria" w:hAnsi="Cambria" w:cs="Segoe UI"/>
+          <w:color w:val="365F91"/>
           <w:sz w:val="12"/>
           <w:szCs w:val="12"/>
         </w:rPr>
       </w:pPr>
-      <w:r>
-        <w:rPr>
-          <w:rStyle w:val="eop"/>
-          <w:rFonts w:ascii="Calibri" w:hAnsi="Calibri" w:cs="Segoe UI"/>
-          <w:sz w:val="22"/>
-          <w:szCs w:val="22"/>
-        </w:rPr>
-        <w:t> </w:t>
-      </w:r>
-    </w:p>
-    <w:p>
-      <w:pPr>
-        <w:pStyle w:val="paragraph"/>
-        <w:spacing w:before="0" w:beforeAutospacing="0" w:after="0" w:afterAutospacing="0"/>
-        <w:textAlignment w:val="baseline"/>
-        <w:rPr>
-          <w:rStyle w:val="normaltextrun"/>
-          <w:rFonts w:ascii="Cambria" w:hAnsi="Cambria" w:cs="Segoe UI"/>
-          <w:color w:val="365F91"/>
-          <w:sz w:val="32"/>
-          <w:szCs w:val="32"/>
-        </w:rPr>
-      </w:pPr>
-    </w:p>
-    <w:p>
-      <w:pPr>
-        <w:pStyle w:val="paragraph"/>
-        <w:spacing w:before="0" w:beforeAutospacing="0" w:after="0" w:afterAutospacing="0"/>
-        <w:textAlignment w:val="baseline"/>
-        <w:rPr>
-          <w:rStyle w:val="normaltextrun"/>
-          <w:rFonts w:ascii="Cambria" w:hAnsi="Cambria" w:cs="Segoe UI"/>
-          <w:color w:val="365F91"/>
-          <w:sz w:val="32"/>
-          <w:szCs w:val="32"/>
-        </w:rPr>
-      </w:pPr>
-    </w:p>
-    <w:p>
-      <w:pPr>
-        <w:pStyle w:val="paragraph"/>
-        <w:spacing w:before="0" w:beforeAutospacing="0" w:after="0" w:afterAutospacing="0"/>
-        <w:textAlignment w:val="baseline"/>
-        <w:rPr>
-          <w:rStyle w:val="eop"/>
-          <w:rFonts w:ascii="Cambria" w:hAnsi="Cambria" w:cs="Segoe UI"/>
-          <w:color w:val="365F91"/>
-          <w:sz w:val="32"/>
-          <w:szCs w:val="32"/>
-        </w:rPr>
-      </w:pPr>
-      <w:r>
-        <w:rPr>
-          <w:rStyle w:val="normaltextrun"/>
-          <w:rFonts w:ascii="Cambria" w:hAnsi="Cambria" w:cs="Segoe UI"/>
-          <w:color w:val="365F91"/>
-          <w:sz w:val="32"/>
-          <w:szCs w:val="32"/>
-        </w:rPr>
-        <w:lastRenderedPageBreak/>
-        <w:t>References:</w:t>
-      </w:r>
-      <w:r>
-        <w:rPr>
-          <w:rStyle w:val="eop"/>
-          <w:rFonts w:ascii="Cambria" w:hAnsi="Cambria" w:cs="Segoe UI"/>
-          <w:color w:val="365F91"/>
-          <w:sz w:val="32"/>
-          <w:szCs w:val="32"/>
-        </w:rPr>
-        <w:t> </w:t>
-      </w:r>
-    </w:p>
-    <w:p>
-      <w:pPr>
-        <w:pStyle w:val="paragraph"/>
-        <w:spacing w:before="0" w:beforeAutospacing="0" w:after="0" w:afterAutospacing="0"/>
-        <w:textAlignment w:val="baseline"/>
-        <w:rPr>
-          <w:rFonts w:ascii="Cambria" w:hAnsi="Cambria" w:cs="Segoe UI"/>
-          <w:color w:val="365F91"/>
-          <w:sz w:val="12"/>
-          <w:szCs w:val="12"/>
-        </w:rPr>
-      </w:pPr>
     </w:p>
     <w:p>
       <w:pPr>
@@ -1689,10 +1681,7 @@
         <w:t>Version 2.0</w:t>
       </w:r>
     </w:p>
-    <w:p>
-      <w:bookmarkStart w:id="0" w:name="_GoBack"/>
-      <w:bookmarkEnd w:id="0"/>
-    </w:p>
+    <w:p/>
     <w:p>
       <w:pPr>
         <w:rPr>
@@ -1711,133 +1700,48 @@
           <w:sz w:val="20"/>
           <w:szCs w:val="20"/>
         </w:rPr>
-        <w:t>Integration Software &amp; Electronics Engineering. (2013):</w:t>
-      </w:r>
-    </w:p>
-    <w:p>
-      <w:pPr>
-        <w:pStyle w:val="Heading1"/>
-        <w:shd w:val="clear" w:color="auto" w:fill="FFFFFF"/>
-        <w:spacing w:before="0" w:beforeAutospacing="0" w:after="150" w:afterAutospacing="0" w:line="360" w:lineRule="atLeast"/>
-        <w:rPr>
-          <w:rFonts w:asciiTheme="minorHAnsi" w:hAnsiTheme="minorHAnsi" w:cs="Tahoma"/>
-          <w:b w:val="0"/>
-          <w:sz w:val="20"/>
-          <w:szCs w:val="20"/>
-        </w:rPr>
-      </w:pPr>
-      <w:r>
-        <w:rPr>
-          <w:sz w:val="20"/>
-          <w:szCs w:val="20"/>
-        </w:rPr>
+        <w:t>Linaro (2014)</w:t>
+      </w:r>
+    </w:p>
+    <w:p>
+      <w:pPr>
+        <w:ind w:firstLine="720"/>
+        <w:rPr>
+          <w:sz w:val="20"/>
+          <w:szCs w:val="20"/>
+        </w:rPr>
+      </w:pPr>
+      <w:hyperlink r:id="rId5" w:history="1">
+        <w:r>
+          <w:rPr>
+            <w:rStyle w:val="Hyperlink"/>
+            <w:sz w:val="20"/>
+            <w:szCs w:val="20"/>
+          </w:rPr>
+          <w:t>http://www.linaro.org/</w:t>
+        </w:r>
+      </w:hyperlink>
+    </w:p>
+    <w:p/>
+    <w:p>
+      <w:pPr>
+        <w:rPr>
+          <w:sz w:val="20"/>
+          <w:szCs w:val="20"/>
+        </w:rPr>
+      </w:pPr>
+      <w:r>
+        <w:t>[3]</w:t>
+      </w:r>
+      <w:r>
         <w:tab/>
       </w:r>
       <w:r>
         <w:rPr>
-          <w:rFonts w:asciiTheme="minorHAnsi" w:hAnsiTheme="minorHAnsi" w:cs="Tahoma"/>
-          <w:b w:val="0"/>
-          <w:sz w:val="20"/>
-          <w:szCs w:val="20"/>
-        </w:rPr>
-        <w:t>IGEP SDK Software User Manual</w:t>
-      </w:r>
-      <w:r>
-        <w:rPr>
-          <w:rFonts w:asciiTheme="minorHAnsi" w:hAnsiTheme="minorHAnsi" w:cs="Tahoma"/>
-          <w:b w:val="0"/>
-          <w:sz w:val="20"/>
-          <w:szCs w:val="20"/>
-        </w:rPr>
-        <w:t>,</w:t>
-      </w:r>
-    </w:p>
-    <w:p>
-      <w:pPr>
-        <w:pStyle w:val="Heading1"/>
-        <w:shd w:val="clear" w:color="auto" w:fill="FFFFFF"/>
-        <w:spacing w:before="0" w:beforeAutospacing="0" w:after="150" w:afterAutospacing="0" w:line="360" w:lineRule="atLeast"/>
-        <w:rPr>
-          <w:rFonts w:asciiTheme="minorHAnsi" w:hAnsiTheme="minorHAnsi" w:cs="Tahoma"/>
-          <w:b w:val="0"/>
-          <w:sz w:val="20"/>
-          <w:szCs w:val="20"/>
-        </w:rPr>
-      </w:pPr>
-      <w:r>
-        <w:rPr>
-          <w:rFonts w:asciiTheme="minorHAnsi" w:hAnsiTheme="minorHAnsi" w:cs="Tahoma"/>
-          <w:b w:val="0"/>
-          <w:sz w:val="20"/>
-          <w:szCs w:val="20"/>
-        </w:rPr>
-        <w:tab/>
-        <w:t>Version 2.0</w:t>
-      </w:r>
-    </w:p>
-    <w:p/>
-    <w:p>
-      <w:pPr>
-        <w:rPr>
-          <w:sz w:val="20"/>
-          <w:szCs w:val="20"/>
-        </w:rPr>
-      </w:pPr>
-      <w:r>
-        <w:t>[3]</w:t>
-      </w:r>
-      <w:r>
-        <w:tab/>
-      </w:r>
-      <w:proofErr w:type="spellStart"/>
-      <w:proofErr w:type="gramStart"/>
-      <w:r>
-        <w:rPr>
-          <w:sz w:val="20"/>
-          <w:szCs w:val="20"/>
-        </w:rPr>
-        <w:t>bmc</w:t>
-      </w:r>
-      <w:proofErr w:type="spellEnd"/>
-      <w:proofErr w:type="gramEnd"/>
-      <w:r>
-        <w:rPr>
-          <w:sz w:val="20"/>
-          <w:szCs w:val="20"/>
-        </w:rPr>
-        <w:t xml:space="preserve"> </w:t>
-      </w:r>
-      <w:proofErr w:type="spellStart"/>
-      <w:r>
-        <w:rPr>
-          <w:sz w:val="20"/>
-          <w:szCs w:val="20"/>
-        </w:rPr>
-        <w:t>messysteme</w:t>
-      </w:r>
-      <w:proofErr w:type="spellEnd"/>
-      <w:r>
-        <w:rPr>
-          <w:sz w:val="20"/>
-          <w:szCs w:val="20"/>
-        </w:rPr>
-        <w:t xml:space="preserve">  </w:t>
-      </w:r>
-      <w:proofErr w:type="spellStart"/>
-      <w:r>
-        <w:rPr>
-          <w:sz w:val="20"/>
-          <w:szCs w:val="20"/>
-        </w:rPr>
-        <w:t>gmbh</w:t>
-      </w:r>
-      <w:proofErr w:type="spellEnd"/>
-      <w:r>
-        <w:rPr>
-          <w:sz w:val="20"/>
-          <w:szCs w:val="20"/>
-        </w:rPr>
-        <w:t xml:space="preserve"> (2012):</w:t>
+          <w:sz w:val="20"/>
+          <w:szCs w:val="20"/>
+        </w:rPr>
+        <w:t>bmc messysteme  gmbh (2012):</w:t>
       </w:r>
     </w:p>
     <w:p>
@@ -1923,13 +1827,6 @@
           <w:szCs w:val="20"/>
         </w:rPr>
         <w:tab/>
-      </w:r>
-      <w:proofErr w:type="gramStart"/>
-      <w:r>
-        <w:rPr>
-          <w:sz w:val="20"/>
-          <w:szCs w:val="20"/>
-        </w:rPr>
         <w:t>Real Time Streaming Protocol (RTSP)</w:t>
       </w:r>
       <w:r>
@@ -1939,7 +1836,6 @@
         </w:rPr>
         <w:t>.</w:t>
       </w:r>
-      <w:proofErr w:type="gramEnd"/>
     </w:p>
     <w:p>
       <w:pPr>
@@ -1976,86 +1872,7 @@
           <w:szCs w:val="20"/>
         </w:rPr>
         <w:tab/>
-      </w:r>
-      <w:proofErr w:type="spellStart"/>
-      <w:r>
-        <w:rPr>
-          <w:sz w:val="20"/>
-          <w:szCs w:val="20"/>
-        </w:rPr>
-        <w:t>Taymans</w:t>
-      </w:r>
-      <w:proofErr w:type="spellEnd"/>
-      <w:r>
-        <w:rPr>
-          <w:sz w:val="20"/>
-          <w:szCs w:val="20"/>
-        </w:rPr>
-        <w:t xml:space="preserve">. W, Baker. S, </w:t>
-      </w:r>
-      <w:proofErr w:type="spellStart"/>
-      <w:r>
-        <w:rPr>
-          <w:sz w:val="20"/>
-          <w:szCs w:val="20"/>
-        </w:rPr>
-        <w:t>Wingo</w:t>
-      </w:r>
-      <w:proofErr w:type="spellEnd"/>
-      <w:r>
-        <w:rPr>
-          <w:sz w:val="20"/>
-          <w:szCs w:val="20"/>
-        </w:rPr>
-        <w:t xml:space="preserve">. W, </w:t>
-      </w:r>
-      <w:proofErr w:type="spellStart"/>
-      <w:r>
-        <w:rPr>
-          <w:sz w:val="20"/>
-          <w:szCs w:val="20"/>
-        </w:rPr>
-        <w:t>Bultje</w:t>
-      </w:r>
-      <w:proofErr w:type="spellEnd"/>
-      <w:r>
-        <w:rPr>
-          <w:sz w:val="20"/>
-          <w:szCs w:val="20"/>
-        </w:rPr>
-        <w:t xml:space="preserve">, .S .R, </w:t>
-      </w:r>
-      <w:proofErr w:type="spellStart"/>
-      <w:r>
-        <w:rPr>
-          <w:sz w:val="20"/>
-          <w:szCs w:val="20"/>
-        </w:rPr>
-        <w:t>Kost</w:t>
-      </w:r>
-      <w:proofErr w:type="spellEnd"/>
-      <w:r>
-        <w:rPr>
-          <w:sz w:val="20"/>
-          <w:szCs w:val="20"/>
-        </w:rPr>
-        <w:t xml:space="preserve">. </w:t>
-      </w:r>
-      <w:proofErr w:type="gramStart"/>
-      <w:r>
-        <w:rPr>
-          <w:sz w:val="20"/>
-          <w:szCs w:val="20"/>
-        </w:rPr>
-        <w:t>S(</w:t>
-      </w:r>
-      <w:proofErr w:type="gramEnd"/>
-      <w:r>
-        <w:rPr>
-          <w:sz w:val="20"/>
-          <w:szCs w:val="20"/>
-        </w:rPr>
-        <w:t>2014):</w:t>
+        <w:t>Taymans. W, Baker. S, Wingo. W, Bultje, .S .R, Kost. S(2014):</w:t>
       </w:r>
     </w:p>
     <w:p>
@@ -2071,22 +1888,7 @@
           <w:szCs w:val="20"/>
         </w:rPr>
         <w:tab/>
-      </w:r>
-      <w:proofErr w:type="spellStart"/>
-      <w:r>
-        <w:rPr>
-          <w:sz w:val="20"/>
-          <w:szCs w:val="20"/>
-        </w:rPr>
-        <w:t>GStreamer</w:t>
-      </w:r>
-      <w:proofErr w:type="spellEnd"/>
-      <w:r>
-        <w:rPr>
-          <w:sz w:val="20"/>
-          <w:szCs w:val="20"/>
-        </w:rPr>
-        <w:t xml:space="preserve"> Application Development Manual</w:t>
+        <w:t>GStreamer Application Development Manual</w:t>
       </w:r>
       <w:r>
         <w:rPr>
@@ -2148,21 +1950,12 @@
         </w:rPr>
         <w:tab/>
       </w:r>
-      <w:proofErr w:type="spellStart"/>
-      <w:r>
-        <w:rPr>
-          <w:sz w:val="20"/>
-          <w:szCs w:val="20"/>
-        </w:rPr>
-        <w:t>SparkFun</w:t>
-      </w:r>
-      <w:proofErr w:type="spellEnd"/>
-      <w:r>
-        <w:rPr>
-          <w:sz w:val="20"/>
-          <w:szCs w:val="20"/>
-        </w:rPr>
-        <w:t xml:space="preserve"> Electronics (2006)</w:t>
+      <w:r>
+        <w:rPr>
+          <w:sz w:val="20"/>
+          <w:szCs w:val="20"/>
+        </w:rPr>
+        <w:t>SparkFun Electronics (2006)</w:t>
       </w:r>
       <w:r>
         <w:rPr>
@@ -2197,7 +1990,6 @@
         </w:rPr>
         <w:t> </w:t>
       </w:r>
-      <w:proofErr w:type="spellStart"/>
       <w:r>
         <w:rPr>
           <w:rStyle w:val="spellingerror"/>
@@ -2207,7 +1999,6 @@
         </w:rPr>
         <w:t>SerLCD</w:t>
       </w:r>
-      <w:proofErr w:type="spellEnd"/>
       <w:r>
         <w:rPr>
           <w:rStyle w:val="apple-converted-space"/>
@@ -2224,16 +2015,7 @@
           <w:sz w:val="20"/>
           <w:szCs w:val="20"/>
         </w:rPr>
-        <w:t>2.5</w:t>
-      </w:r>
-      <w:r>
-        <w:rPr>
-          <w:rStyle w:val="normaltextrun"/>
-          <w:rFonts w:ascii="Calibri" w:hAnsi="Calibri" w:cs="Segoe UI"/>
-          <w:sz w:val="20"/>
-          <w:szCs w:val="20"/>
-        </w:rPr>
-        <w:t xml:space="preserve"> Datasheet</w:t>
+        <w:t>2.5 Datasheet</w:t>
       </w:r>
     </w:p>
     <w:p>
@@ -2289,22 +2071,7 @@
           <w:szCs w:val="20"/>
         </w:rPr>
         <w:tab/>
-      </w:r>
-      <w:proofErr w:type="spellStart"/>
-      <w:r>
-        <w:rPr>
-          <w:sz w:val="20"/>
-          <w:szCs w:val="20"/>
-        </w:rPr>
-        <w:t>Qt</w:t>
-      </w:r>
-      <w:proofErr w:type="spellEnd"/>
-      <w:r>
-        <w:rPr>
-          <w:sz w:val="20"/>
-          <w:szCs w:val="20"/>
-        </w:rPr>
-        <w:t xml:space="preserve"> Project (2013):</w:t>
+        <w:t>Qt Project (2013):</w:t>
       </w:r>
     </w:p>
     <w:p>
@@ -2321,13 +2088,25 @@
         </w:rPr>
         <w:tab/>
       </w:r>
-      <w:r>
-        <w:rPr>
-          <w:sz w:val="20"/>
-          <w:szCs w:val="20"/>
-        </w:rPr>
-        <w:t>http://qt-project.org/doc/qt-5/index.html</w:t>
-      </w:r>
+      <w:hyperlink r:id="rId6" w:history="1">
+        <w:r>
+          <w:rPr>
+            <w:rStyle w:val="Hyperlink"/>
+            <w:sz w:val="20"/>
+            <w:szCs w:val="20"/>
+          </w:rPr>
+          <w:t>http://qt-project.org/doc/qt-5/index.html</w:t>
+        </w:r>
+      </w:hyperlink>
+    </w:p>
+    <w:p>
+      <w:pPr>
+        <w:ind w:firstLine="720"/>
+        <w:rPr>
+          <w:sz w:val="20"/>
+          <w:szCs w:val="20"/>
+        </w:rPr>
+      </w:pPr>
     </w:p>
     <w:sectPr>
       <w:pgSz w:w="11906" w:h="16838"/>
@@ -2647,6 +2426,17 @@
       <w:lang w:eastAsia="en-GB"/>
     </w:rPr>
   </w:style>
+  <w:style w:type="character" w:styleId="Hyperlink">
+    <w:name w:val="Hyperlink"/>
+    <w:basedOn w:val="DefaultParagraphFont"/>
+    <w:uiPriority w:val="99"/>
+    <w:unhideWhenUsed/>
+    <w:rsid w:val="002031DA"/>
+    <w:rPr>
+      <w:color w:val="0000FF" w:themeColor="hyperlink"/>
+      <w:u w:val="single"/>
+    </w:rPr>
+  </w:style>
 </w:styles>
 </file>
 
@@ -2958,6 +2748,17 @@
       <w:lang w:eastAsia="en-GB"/>
     </w:rPr>
   </w:style>
+  <w:style w:type="character" w:styleId="Hyperlink">
+    <w:name w:val="Hyperlink"/>
+    <w:basedOn w:val="DefaultParagraphFont"/>
+    <w:uiPriority w:val="99"/>
+    <w:unhideWhenUsed/>
+    <w:rsid w:val="002031DA"/>
+    <w:rPr>
+      <w:color w:val="0000FF" w:themeColor="hyperlink"/>
+      <w:u w:val="single"/>
+    </w:rPr>
+  </w:style>
 </w:styles>
 </file>
 

</xml_diff>